<commit_message>
Protkoll von der Besprechung vom 7.9.2018 hinzugefügt. Protkoll vom 18.8.2018 geändert.
</commit_message>
<xml_diff>
--- a/protokolle/scrum/2018_08_18.docx
+++ b/protokolle/scrum/2018_08_18.docx
@@ -81,7 +81,16 @@
                 <w:rFonts w:cs="Arial"/>
                 <w:lang w:val="en-GB"/>
               </w:rPr>
-              <w:t>Protokoll</w:t>
+              <w:t>Proto</w:t>
+            </w:r>
+            <w:bookmarkStart w:id="0" w:name="_GoBack"/>
+            <w:bookmarkEnd w:id="0"/>
+            <w:r>
+              <w:rPr>
+                <w:rFonts w:cs="Arial"/>
+                <w:lang w:val="en-GB"/>
+              </w:rPr>
+              <w:t>koll</w:t>
             </w:r>
             <w:proofErr w:type="spellEnd"/>
             <w:r>
@@ -185,19 +194,7 @@
               <w:rPr>
                 <w:rFonts w:cs="Arial"/>
               </w:rPr>
-              <w:t>Lukas Schendlinger (LS)</w:t>
-            </w:r>
-            <w:r>
-              <w:rPr>
-                <w:rFonts w:cs="Arial"/>
-              </w:rPr>
-              <w:t xml:space="preserve">, </w:t>
-            </w:r>
-            <w:r>
-              <w:rPr>
-                <w:rFonts w:cs="Arial"/>
-              </w:rPr>
-              <w:t>Tobias Krukenfellner (TK), Jürgen Weber (JW)</w:t>
+              <w:t>Lukas Schendlinger (LS), Tobias Krukenfellner (TK), Jürgen Weber (JW)</w:t>
             </w:r>
           </w:p>
           <w:p>
@@ -567,16 +564,14 @@
               </w:rPr>
               <w:t xml:space="preserve">Nicht </w:t>
             </w:r>
-            <w:proofErr w:type="spellStart"/>
-            <w:r>
-              <w:rPr>
-                <w:rFonts w:cs="Arial"/>
-                <w:sz w:val="20"/>
-                <w:szCs w:val="20"/>
-              </w:rPr>
-              <w:t>fertigestellte</w:t>
-            </w:r>
-            <w:proofErr w:type="spellEnd"/>
+            <w:r>
+              <w:rPr>
+                <w:rFonts w:cs="Arial"/>
+                <w:sz w:val="20"/>
+                <w:szCs w:val="20"/>
+              </w:rPr>
+              <w:t>fertiggestellte</w:t>
+            </w:r>
             <w:r>
               <w:rPr>
                 <w:rFonts w:cs="Arial"/>
@@ -1185,18 +1180,14 @@
               </w:rPr>
               <w:t xml:space="preserve">: Es wurde </w:t>
             </w:r>
-            <w:proofErr w:type="spellStart"/>
-            <w:proofErr w:type="gramStart"/>
-            <w:r>
-              <w:rPr>
-                <w:rFonts w:cs="Arial"/>
-                <w:sz w:val="20"/>
-                <w:szCs w:val="20"/>
-              </w:rPr>
-              <w:t>angemerkt,dass</w:t>
-            </w:r>
-            <w:proofErr w:type="spellEnd"/>
-            <w:proofErr w:type="gramEnd"/>
+            <w:r>
+              <w:rPr>
+                <w:rFonts w:cs="Arial"/>
+                <w:sz w:val="20"/>
+                <w:szCs w:val="20"/>
+              </w:rPr>
+              <w:t>angemerkt, dass</w:t>
+            </w:r>
             <w:r>
               <w:rPr>
                 <w:rFonts w:cs="Arial"/>
@@ -1530,8 +1521,6 @@
                 <w:szCs w:val="20"/>
               </w:rPr>
             </w:pPr>
-            <w:bookmarkStart w:id="0" w:name="_GoBack"/>
-            <w:bookmarkEnd w:id="0"/>
           </w:p>
         </w:tc>
         <w:tc>
@@ -1921,7 +1910,7 @@
         <w:sz w:val="20"/>
         <w:szCs w:val="20"/>
       </w:rPr>
-      <w:t>2018-09-05</w:t>
+      <w:t>2018-09-08</w:t>
     </w:r>
     <w:r>
       <w:rPr>

</xml_diff>